<commit_message>
formulando tabela de precos
</commit_message>
<xml_diff>
--- a/caderno pi/caderno_Pesquisa_e_inovação.docx
+++ b/caderno pi/caderno_Pesquisa_e_inovação.docx
@@ -992,22 +992,474 @@
       </w:tr>
     </w:tbl>
     <w:p/>
+    <w:tbl>
+      <w:tblPr>
+        <w:tblStyle w:val="Tabelacomgrade"/>
+        <w:tblW w:w="0" w:type="auto"/>
+        <w:tblLook w:val="04A0" w:firstRow="1" w:lastRow="0" w:firstColumn="1" w:lastColumn="0" w:noHBand="0" w:noVBand="1"/>
+      </w:tblPr>
+      <w:tblGrid>
+        <w:gridCol w:w="2724"/>
+        <w:gridCol w:w="2712"/>
+        <w:gridCol w:w="2657"/>
+        <w:gridCol w:w="2363"/>
+      </w:tblGrid>
+      <w:tr>
+        <w:tc>
+          <w:tcPr>
+            <w:tcW w:w="2724" w:type="dxa"/>
+            <w:shd w:val="clear" w:color="auto" w:fill="D0CECE" w:themeFill="background2" w:themeFillShade="E6"/>
+          </w:tcPr>
+          <w:p>
+            <w:r>
+              <w:t>item</w:t>
+            </w:r>
+          </w:p>
+        </w:tc>
+        <w:tc>
+          <w:tcPr>
+            <w:tcW w:w="2712" w:type="dxa"/>
+            <w:shd w:val="clear" w:color="auto" w:fill="D0CECE" w:themeFill="background2" w:themeFillShade="E6"/>
+          </w:tcPr>
+          <w:p>
+            <w:r>
+              <w:t>quantidade</w:t>
+            </w:r>
+          </w:p>
+        </w:tc>
+        <w:tc>
+          <w:tcPr>
+            <w:tcW w:w="2657" w:type="dxa"/>
+            <w:shd w:val="clear" w:color="auto" w:fill="D0CECE" w:themeFill="background2" w:themeFillShade="E6"/>
+          </w:tcPr>
+          <w:p>
+            <w:r>
+              <w:t xml:space="preserve">Consumo fornecido </w:t>
+            </w:r>
+          </w:p>
+        </w:tc>
+        <w:tc>
+          <w:tcPr>
+            <w:tcW w:w="2363" w:type="dxa"/>
+            <w:shd w:val="clear" w:color="auto" w:fill="D0CECE" w:themeFill="background2" w:themeFillShade="E6"/>
+          </w:tcPr>
+          <w:p>
+            <w:r>
+              <w:t xml:space="preserve">Valor </w:t>
+            </w:r>
+          </w:p>
+        </w:tc>
+      </w:tr>
+      <w:tr>
+        <w:tc>
+          <w:tcPr>
+            <w:tcW w:w="2724" w:type="dxa"/>
+          </w:tcPr>
+          <w:p>
+            <w:r>
+              <w:t>Painel Solar Half Cell 405W Canadian Solar Placa Solar Half Cell</w:t>
+            </w:r>
+          </w:p>
+          <w:p/>
+        </w:tc>
+        <w:tc>
+          <w:tcPr>
+            <w:tcW w:w="2712" w:type="dxa"/>
+          </w:tcPr>
+          <w:p>
+            <w:r>
+              <w:t>60</w:t>
+            </w:r>
+          </w:p>
+        </w:tc>
+        <w:tc>
+          <w:tcPr>
+            <w:tcW w:w="2657" w:type="dxa"/>
+          </w:tcPr>
+          <w:p>
+            <w:r>
+              <w:t>400W</w:t>
+            </w:r>
+          </w:p>
+        </w:tc>
+        <w:tc>
+          <w:tcPr>
+            <w:tcW w:w="2363" w:type="dxa"/>
+          </w:tcPr>
+          <w:p>
+            <w:r>
+              <w:t>R$ 739,35</w:t>
+            </w:r>
+          </w:p>
+        </w:tc>
+      </w:tr>
+      <w:tr>
+        <w:tc>
+          <w:tcPr>
+            <w:tcW w:w="2724" w:type="dxa"/>
+          </w:tcPr>
+          <w:p>
+            <w:r>
+              <w:t>Inversor Solar Fotovoltaico Fronius 4210057040 Eco 27Kw Trifasico 380V Mppt Protecao Dps Wifi</w:t>
+            </w:r>
+          </w:p>
+          <w:p>
+            <w:r>
+              <w:t xml:space="preserve"> </w:t>
+            </w:r>
+          </w:p>
+        </w:tc>
+        <w:tc>
+          <w:tcPr>
+            <w:tcW w:w="2712" w:type="dxa"/>
+          </w:tcPr>
+          <w:p>
+            <w:r>
+              <w:t>1</w:t>
+            </w:r>
+          </w:p>
+        </w:tc>
+        <w:tc>
+          <w:tcPr>
+            <w:tcW w:w="2657" w:type="dxa"/>
+            <w:shd w:val="clear" w:color="auto" w:fill="D0CECE" w:themeFill="background2" w:themeFillShade="E6"/>
+          </w:tcPr>
+          <w:p/>
+        </w:tc>
+        <w:tc>
+          <w:tcPr>
+            <w:tcW w:w="2363" w:type="dxa"/>
+          </w:tcPr>
+          <w:p>
+            <w:r>
+              <w:t>R$ 15.358,56</w:t>
+            </w:r>
+          </w:p>
+        </w:tc>
+      </w:tr>
+      <w:tr>
+        <w:tc>
+          <w:tcPr>
+            <w:tcW w:w="5436" w:type="dxa"/>
+            <w:gridSpan w:val="2"/>
+            <w:vMerge w:val="restart"/>
+            <w:tcBorders>
+              <w:left w:val="nil"/>
+            </w:tcBorders>
+          </w:tcPr>
+          <w:p/>
+        </w:tc>
+        <w:tc>
+          <w:tcPr>
+            <w:tcW w:w="2657" w:type="dxa"/>
+            <w:shd w:val="clear" w:color="auto" w:fill="D0CECE" w:themeFill="background2" w:themeFillShade="E6"/>
+          </w:tcPr>
+          <w:p>
+            <w:r>
+              <w:t>Consumo total fornecido</w:t>
+            </w:r>
+          </w:p>
+        </w:tc>
+        <w:tc>
+          <w:tcPr>
+            <w:tcW w:w="2363" w:type="dxa"/>
+          </w:tcPr>
+          <w:p>
+            <w:r>
+              <w:t>2</w:t>
+            </w:r>
+            <w:r>
+              <w:t>4</w:t>
+            </w:r>
+            <w:r>
+              <w:t xml:space="preserve"> KW  </w:t>
+            </w:r>
+          </w:p>
+        </w:tc>
+      </w:tr>
+      <w:tr>
+        <w:tc>
+          <w:tcPr>
+            <w:tcW w:w="5436" w:type="dxa"/>
+            <w:gridSpan w:val="2"/>
+            <w:vMerge/>
+            <w:tcBorders>
+              <w:left w:val="nil"/>
+              <w:bottom w:val="nil"/>
+            </w:tcBorders>
+          </w:tcPr>
+          <w:p/>
+        </w:tc>
+        <w:tc>
+          <w:tcPr>
+            <w:tcW w:w="2657" w:type="dxa"/>
+            <w:shd w:val="clear" w:color="auto" w:fill="D0CECE" w:themeFill="background2" w:themeFillShade="E6"/>
+          </w:tcPr>
+          <w:p>
+            <w:r>
+              <w:t xml:space="preserve">Valor total </w:t>
+            </w:r>
+          </w:p>
+        </w:tc>
+        <w:tc>
+          <w:tcPr>
+            <w:tcW w:w="2363" w:type="dxa"/>
+          </w:tcPr>
+          <w:p>
+            <w:r>
+              <w:t xml:space="preserve">R$ </w:t>
+            </w:r>
+            <w:r>
+              <w:t>59.698</w:t>
+            </w:r>
+          </w:p>
+        </w:tc>
+      </w:tr>
+    </w:tbl>
+    <w:p>
+      <w:pPr>
+        <w:ind w:firstLine="708"/>
+      </w:pPr>
+      <w:r>
+        <w:t xml:space="preserve">Com o </w:t>
+      </w:r>
+      <w:r>
+        <w:t>Painel Solar Half Cell 405W</w:t>
+      </w:r>
+      <w:r>
+        <w:t xml:space="preserve"> estiver instalado terá </w:t>
+      </w:r>
+      <w:r>
+        <w:t>134,4</w:t>
+      </w:r>
+      <m:oMath>
+        <m:sSup>
+          <m:sSupPr>
+            <m:ctrlPr>
+              <w:rPr>
+                <w:rFonts w:ascii="Cambria Math" w:hAnsi="Cambria Math"/>
+                <w:i/>
+              </w:rPr>
+            </m:ctrlPr>
+          </m:sSupPr>
+          <m:e>
+            <m:r>
+              <w:rPr>
+                <w:rFonts w:ascii="Cambria Math" w:hAnsi="Cambria Math"/>
+              </w:rPr>
+              <m:t>m</m:t>
+            </m:r>
+          </m:e>
+          <m:sup>
+            <m:r>
+              <w:rPr>
+                <w:rFonts w:ascii="Cambria Math" w:hAnsi="Cambria Math"/>
+              </w:rPr>
+              <m:t>2</m:t>
+            </m:r>
+          </m:sup>
+        </m:sSup>
+      </m:oMath>
+      <w:r>
+        <w:t xml:space="preserve">, fornecendo </w:t>
+      </w:r>
+      <w:r>
+        <w:t>25.6</w:t>
+      </w:r>
+      <w:r>
+        <w:t xml:space="preserve"> KW  suficiente para alimentar totalmente o mercado e no período de sol, enviar o produzido para o poste de forma que ganhe créditos para usar no período da noite.</w:t>
+      </w:r>
+    </w:p>
+    <w:tbl>
+      <w:tblPr>
+        <w:tblStyle w:val="Tabelacomgrade"/>
+        <w:tblW w:w="0" w:type="auto"/>
+        <w:tblLook w:val="04A0" w:firstRow="1" w:lastRow="0" w:firstColumn="1" w:lastColumn="0" w:noHBand="0" w:noVBand="1"/>
+      </w:tblPr>
+      <w:tblGrid>
+        <w:gridCol w:w="3485"/>
+        <w:gridCol w:w="3485"/>
+        <w:gridCol w:w="3486"/>
+      </w:tblGrid>
+      <w:tr>
+        <w:tc>
+          <w:tcPr>
+            <w:tcW w:w="3485" w:type="dxa"/>
+            <w:shd w:val="clear" w:color="auto" w:fill="D0CECE" w:themeFill="background2" w:themeFillShade="E6"/>
+          </w:tcPr>
+          <w:p>
+            <w:r>
+              <w:t>Item</w:t>
+            </w:r>
+          </w:p>
+        </w:tc>
+        <w:tc>
+          <w:tcPr>
+            <w:tcW w:w="3485" w:type="dxa"/>
+            <w:shd w:val="clear" w:color="auto" w:fill="D0CECE" w:themeFill="background2" w:themeFillShade="E6"/>
+          </w:tcPr>
+          <w:p>
+            <w:r>
+              <w:t xml:space="preserve">Quantidade </w:t>
+            </w:r>
+          </w:p>
+        </w:tc>
+        <w:tc>
+          <w:tcPr>
+            <w:tcW w:w="3486" w:type="dxa"/>
+            <w:shd w:val="clear" w:color="auto" w:fill="D0CECE" w:themeFill="background2" w:themeFillShade="E6"/>
+          </w:tcPr>
+          <w:p>
+            <w:r>
+              <w:t>Valor</w:t>
+            </w:r>
+          </w:p>
+        </w:tc>
+      </w:tr>
+      <w:tr>
+        <w:tc>
+          <w:tcPr>
+            <w:tcW w:w="3485" w:type="dxa"/>
+          </w:tcPr>
+          <w:p>
+            <w:r>
+              <w:rPr>
+                <w:rFonts w:ascii="Arial" w:hAnsi="Arial" w:cs="Arial"/>
+                <w:color w:val="000000"/>
+                <w:sz w:val="21"/>
+                <w:szCs w:val="21"/>
+                <w:shd w:val="clear" w:color="auto" w:fill="FFFFFF"/>
+              </w:rPr>
+              <w:t>TS 1000</w:t>
+            </w:r>
+          </w:p>
+        </w:tc>
+        <w:tc>
+          <w:tcPr>
+            <w:tcW w:w="3485" w:type="dxa"/>
+          </w:tcPr>
+          <w:p>
+            <w:r>
+              <w:t>20</w:t>
+            </w:r>
+          </w:p>
+        </w:tc>
+        <w:tc>
+          <w:tcPr>
+            <w:tcW w:w="3486" w:type="dxa"/>
+          </w:tcPr>
+          <w:p>
+            <w:r>
+              <w:t>R$ 998,00</w:t>
+            </w:r>
+          </w:p>
+        </w:tc>
+      </w:tr>
+      <w:tr>
+        <w:tc>
+          <w:tcPr>
+            <w:tcW w:w="3485" w:type="dxa"/>
+            <w:tcBorders>
+              <w:left w:val="nil"/>
+              <w:bottom w:val="nil"/>
+            </w:tcBorders>
+          </w:tcPr>
+          <w:p>
+            <w:pPr>
+              <w:rPr>
+                <w:rFonts w:ascii="Arial" w:hAnsi="Arial" w:cs="Arial"/>
+                <w:color w:val="000000"/>
+                <w:sz w:val="21"/>
+                <w:szCs w:val="21"/>
+                <w:shd w:val="clear" w:color="auto" w:fill="FFFFFF"/>
+              </w:rPr>
+            </w:pPr>
+          </w:p>
+        </w:tc>
+        <w:tc>
+          <w:tcPr>
+            <w:tcW w:w="3485" w:type="dxa"/>
+            <w:shd w:val="clear" w:color="auto" w:fill="D0CECE" w:themeFill="background2" w:themeFillShade="E6"/>
+          </w:tcPr>
+          <w:p>
+            <w:r>
+              <w:t xml:space="preserve">Valor total </w:t>
+            </w:r>
+          </w:p>
+        </w:tc>
+        <w:tc>
+          <w:tcPr>
+            <w:tcW w:w="3486" w:type="dxa"/>
+          </w:tcPr>
+          <w:p>
+            <w:r>
+              <w:t xml:space="preserve">R$ </w:t>
+            </w:r>
+            <w:r>
+              <w:t>19.960</w:t>
+            </w:r>
+            <w:r>
+              <w:t>,00</w:t>
+            </w:r>
+          </w:p>
+        </w:tc>
+      </w:tr>
+    </w:tbl>
+    <w:p/>
+    <w:p/>
+    <w:p>
+      <w:pPr>
+        <w:rPr>
+          <w:b/>
+          <w:bCs/>
+          <w:sz w:val="28"/>
+          <w:szCs w:val="28"/>
+        </w:rPr>
+      </w:pPr>
+      <w:r>
+        <w:t xml:space="preserve">Tal do projeto é de </w:t>
+      </w:r>
+      <w:r>
+        <w:rPr>
+          <w:b/>
+          <w:bCs/>
+          <w:sz w:val="28"/>
+          <w:szCs w:val="28"/>
+        </w:rPr>
+        <w:t xml:space="preserve">R$ </w:t>
+      </w:r>
+      <w:r>
+        <w:rPr>
+          <w:b/>
+          <w:bCs/>
+          <w:sz w:val="28"/>
+          <w:szCs w:val="28"/>
+        </w:rPr>
+        <w:t>77.698</w:t>
+      </w:r>
+      <w:r>
+        <w:rPr>
+          <w:b/>
+          <w:bCs/>
+          <w:sz w:val="28"/>
+          <w:szCs w:val="28"/>
+        </w:rPr>
+        <w:t>‬</w:t>
+      </w:r>
+      <w:r>
+        <w:rPr>
+          <w:b/>
+          <w:bCs/>
+          <w:sz w:val="28"/>
+          <w:szCs w:val="28"/>
+        </w:rPr>
+        <w:t>,00.</w:t>
+      </w:r>
+    </w:p>
     <w:p>
       <w:bookmarkStart w:id="0" w:name="_GoBack"/>
       <w:bookmarkEnd w:id="0"/>
     </w:p>
-    <w:p/>
-    <w:p/>
-    <w:p/>
-    <w:p/>
-    <w:p/>
-    <w:p/>
-    <w:p/>
-    <w:p/>
-    <w:p/>
-    <w:p/>
-    <w:p/>
-    <w:p/>
     <w:p>
       <w:r>
         <w:t>Coisas a pesquisar</w:t>
@@ -1021,11 +1473,6 @@
     <w:p>
       <w:r>
         <w:t>Lumens emitidos pelo tubo solar</w:t>
-      </w:r>
-    </w:p>
-    <w:p>
-      <w:r>
-        <w:t>Fazer gráfico da luminosidade do sol</w:t>
       </w:r>
     </w:p>
     <w:p>
@@ -1750,6 +2197,16 @@
       </w:tblBorders>
     </w:tblPr>
   </w:style>
+  <w:style w:type="character" w:styleId="TextodoEspaoReservado">
+    <w:name w:val="Placeholder Text"/>
+    <w:basedOn w:val="Fontepargpadro"/>
+    <w:uiPriority w:val="99"/>
+    <w:semiHidden/>
+    <w:rsid w:val="00EF27C3"/>
+    <w:rPr>
+      <w:color w:val="808080"/>
+    </w:rPr>
+  </w:style>
 </w:styles>
 </file>
 

</xml_diff>

<commit_message>
modificação do caderno de pi
</commit_message>
<xml_diff>
--- a/caderno pi/caderno_Pesquisa_e_inovação.docx
+++ b/caderno pi/caderno_Pesquisa_e_inovação.docx
@@ -623,7 +623,6 @@
               <w:t xml:space="preserve"> 5000k </w:t>
             </w:r>
           </w:p>
-          <w:p/>
         </w:tc>
         <w:tc>
           <w:tcPr>
@@ -676,7 +675,6 @@
               <w:t xml:space="preserve">Frigoríficos do tipo Gcpc-310 </w:t>
             </w:r>
           </w:p>
-          <w:p/>
         </w:tc>
         <w:tc>
           <w:tcPr>
@@ -1406,7 +1404,6 @@
       </w:tr>
     </w:tbl>
     <w:p/>
-    <w:p/>
     <w:p>
       <w:pPr>
         <w:rPr>
@@ -1426,7 +1423,7 @@
           <w:sz w:val="28"/>
           <w:szCs w:val="28"/>
         </w:rPr>
-        <w:t xml:space="preserve">R$ </w:t>
+        <w:t>R$ 77.698</w:t>
       </w:r>
       <w:r>
         <w:rPr>
@@ -1435,31 +1432,19 @@
           <w:sz w:val="28"/>
           <w:szCs w:val="28"/>
         </w:rPr>
-        <w:t>77.698</w:t>
-      </w:r>
-      <w:r>
-        <w:rPr>
-          <w:b/>
-          <w:bCs/>
-          <w:sz w:val="28"/>
-          <w:szCs w:val="28"/>
-        </w:rPr>
-        <w:t>‬</w:t>
-      </w:r>
-      <w:r>
-        <w:rPr>
-          <w:b/>
-          <w:bCs/>
-          <w:sz w:val="28"/>
-          <w:szCs w:val="28"/>
-        </w:rPr>
-        <w:t>,00.</w:t>
-      </w:r>
-    </w:p>
-    <w:p>
+        <w:t>‬,00.</w:t>
+      </w:r>
       <w:bookmarkStart w:id="0" w:name="_GoBack"/>
       <w:bookmarkEnd w:id="0"/>
     </w:p>
+    <w:p/>
+    <w:p/>
+    <w:p/>
+    <w:p/>
+    <w:p/>
+    <w:p/>
+    <w:p/>
+    <w:p/>
     <w:p>
       <w:r>
         <w:t>Coisas a pesquisar</w:t>

</xml_diff>